<commit_message>
Developpement des informations sur le PoE
</commit_message>
<xml_diff>
--- a/Perso/OSHA/POE/POE.docx
+++ b/Perso/OSHA/POE/POE.docx
@@ -14,45 +14,45 @@
       <w:r>
         <w:rPr>
           <w:color w:val="ED7D31" w:themeColor="accent2"/>
-          <w:sz w:val="52"/>
-          <w:szCs w:val="52"/>
+          <w:sz w:val="72"/>
+          <w:szCs w:val="72"/>
         </w:rPr>
         <w:t>P</w:t>
       </w:r>
       <w:r>
         <w:rPr>
-          <w:sz w:val="52"/>
-          <w:szCs w:val="52"/>
+          <w:sz w:val="72"/>
+          <w:szCs w:val="72"/>
         </w:rPr>
         <w:t xml:space="preserve">ower </w:t>
       </w:r>
       <w:r>
         <w:rPr>
           <w:color w:val="ED7D31" w:themeColor="accent2"/>
-          <w:sz w:val="52"/>
-          <w:szCs w:val="52"/>
+          <w:sz w:val="72"/>
+          <w:szCs w:val="72"/>
         </w:rPr>
         <w:t>o</w:t>
       </w:r>
       <w:r>
         <w:rPr>
-          <w:sz w:val="52"/>
-          <w:szCs w:val="52"/>
+          <w:sz w:val="72"/>
+          <w:szCs w:val="72"/>
         </w:rPr>
         <w:t xml:space="preserve">ver </w:t>
       </w:r>
       <w:r>
         <w:rPr>
           <w:color w:val="ED7D31" w:themeColor="accent2"/>
-          <w:sz w:val="52"/>
-          <w:szCs w:val="52"/>
+          <w:sz w:val="72"/>
+          <w:szCs w:val="72"/>
         </w:rPr>
         <w:t>E</w:t>
       </w:r>
       <w:r>
         <w:rPr>
-          <w:sz w:val="52"/>
-          <w:szCs w:val="52"/>
+          <w:sz w:val="72"/>
+          <w:szCs w:val="72"/>
         </w:rPr>
         <w:t>thernet</w:t>
       </w:r>
@@ -71,12 +71,12 @@
           <wp:anchor distT="0" distB="0" distL="114300" distR="114300" simplePos="0" relativeHeight="251662336" behindDoc="0" locked="0" layoutInCell="1" allowOverlap="1">
             <wp:simplePos x="0" y="0"/>
             <wp:positionH relativeFrom="column">
-              <wp:posOffset>73025</wp:posOffset>
+              <wp:posOffset>-44450</wp:posOffset>
             </wp:positionH>
             <wp:positionV relativeFrom="paragraph">
               <wp:posOffset>287020</wp:posOffset>
             </wp:positionV>
-            <wp:extent cx="633095" cy="822960"/>
+            <wp:extent cx="879475" cy="1144270"/>
             <wp:effectExtent l="0" t="0" r="0" b="0"/>
             <wp:wrapSquare wrapText="bothSides"/>
             <wp:docPr id="6" name="Picture 6"/>
@@ -104,7 +104,7 @@
                   <pic:spPr bwMode="auto">
                     <a:xfrm>
                       <a:off x="0" y="0"/>
-                      <a:ext cx="633095" cy="822960"/>
+                      <a:ext cx="879475" cy="1144270"/>
                     </a:xfrm>
                     <a:prstGeom prst="rect">
                       <a:avLst/>
@@ -273,13 +273,32 @@
       </w:r>
     </w:p>
     <w:p>
+      <w:pPr>
+        <w:spacing w:after="0"/>
+      </w:pPr>
+    </w:p>
+    <w:p>
       <w:r>
         <w:t>Cette technologie permet de faire passer une tension de 48 Volts environ et 12 Wat de puissance électronique voir plus avec 100Mb</w:t>
       </w:r>
       <w:r>
-        <w:t xml:space="preserve">/Secondes de donnés. Le signal électrique va passer sur les 2 paires (voir plus parfois) du câble Ethernet pour alimenter les périphériques.  </w:t>
-      </w:r>
-    </w:p>
+        <w:t>/Secondes de donnés. Le signal électrique va passer sur les 2 paires (voir plus parfois) du câble Ethernet po</w:t>
+      </w:r>
+      <w:r>
+        <w:t>ur alimenter les périphériques.</w:t>
+      </w:r>
+      <w:r>
+        <w:t xml:space="preserve"> </w:t>
+      </w:r>
+      <w:r>
+        <w:t xml:space="preserve">La technologie du PoE est </w:t>
+      </w:r>
+      <w:r>
+        <w:t>définie par la norme IEEE 802.3af. La norme IEEE 802.3at est appelé POE+ et qui est une amélioration.</w:t>
+      </w:r>
+    </w:p>
+    <w:p/>
+    <w:p/>
     <w:p>
       <w:pPr>
         <w:pStyle w:val="Heading2"/>
@@ -390,7 +409,11 @@
       <w:r>
         <w:t xml:space="preserve"> en même temps. C’est une solution pas chère qui va de 10 CHF à 50 CHF. Cette solution est idéale quand il y aura besoin d’alimenter un seul périphérique. </w:t>
       </w:r>
-    </w:p>
+      <w:r>
+        <w:tab/>
+      </w:r>
+    </w:p>
+    <w:p/>
     <w:p>
       <w:pPr>
         <w:pStyle w:val="Heading4"/>
@@ -468,24 +491,12 @@
         </w:drawing>
       </w:r>
       <w:r>
-        <w:t xml:space="preserve">L’injecteur contient 2 ports </w:t>
-      </w:r>
-      <w:r>
-        <w:t>réseaux</w:t>
-      </w:r>
-      <w:r>
-        <w:t xml:space="preserve"> femelles. </w:t>
-      </w:r>
-    </w:p>
-    <w:p>
-      <w:r>
-        <w:t xml:space="preserve">1 port </w:t>
-      </w:r>
-      <w:r>
-        <w:t xml:space="preserve">réseaux </w:t>
-      </w:r>
-      <w:r>
-        <w:t>pour le câble Ethernet qui va se brancher depuis le routeur Internet pour le signal Ethernet jusqu’</w:t>
+        <w:t xml:space="preserve">L’injecteur contient 2 ports réseaux femelles. </w:t>
+      </w:r>
+    </w:p>
+    <w:p>
+      <w:r>
+        <w:t>1 port réseaux pour le câble Ethernet qui va se brancher depuis le routeur Internet pour le signal Ethernet jusqu’</w:t>
       </w:r>
       <w:r>
         <w:t>au PoE</w:t>
@@ -508,6 +519,12 @@
       </w:r>
     </w:p>
     <w:p/>
+    <w:p/>
+    <w:p>
+      <w:pPr>
+        <w:pStyle w:val="Heading3"/>
+      </w:pPr>
+    </w:p>
     <w:p>
       <w:pPr>
         <w:pStyle w:val="Heading3"/>
@@ -662,13 +679,7 @@
         <w:t>marche</w:t>
       </w:r>
       <w:r>
-        <w:t xml:space="preserve"> un </w:t>
-      </w:r>
-      <w:r>
-        <w:t>switch</w:t>
-      </w:r>
-      <w:r>
-        <w:t xml:space="preserve"> PoE ?</w:t>
+        <w:t xml:space="preserve"> un switch PoE ?</w:t>
       </w:r>
     </w:p>
     <w:p>
@@ -694,6 +705,197 @@
       </w:r>
     </w:p>
     <w:p/>
+    <w:p>
+      <w:pPr>
+        <w:pStyle w:val="Heading3"/>
+      </w:pPr>
+      <w:r>
+        <w:t>Séparateur PoE</w:t>
+      </w:r>
+    </w:p>
+    <w:p>
+      <w:pPr>
+        <w:spacing w:after="0"/>
+      </w:pPr>
+      <w:r>
+        <w:rPr>
+          <w:noProof/>
+          <w:lang w:eastAsia="fr-CH"/>
+        </w:rPr>
+        <w:drawing>
+          <wp:anchor distT="0" distB="0" distL="114300" distR="114300" simplePos="0" relativeHeight="251665408" behindDoc="0" locked="0" layoutInCell="1" allowOverlap="1">
+            <wp:simplePos x="0" y="0"/>
+            <wp:positionH relativeFrom="column">
+              <wp:posOffset>37465</wp:posOffset>
+            </wp:positionH>
+            <wp:positionV relativeFrom="paragraph">
+              <wp:posOffset>37465</wp:posOffset>
+            </wp:positionV>
+            <wp:extent cx="890905" cy="757555"/>
+            <wp:effectExtent l="0" t="0" r="4445" b="4445"/>
+            <wp:wrapSquare wrapText="bothSides"/>
+            <wp:docPr id="8" name="Picture 8"/>
+            <wp:cNvGraphicFramePr>
+              <a:graphicFrameLocks xmlns:a="http://schemas.openxmlformats.org/drawingml/2006/main" noChangeAspect="1"/>
+            </wp:cNvGraphicFramePr>
+            <a:graphic xmlns:a="http://schemas.openxmlformats.org/drawingml/2006/main">
+              <a:graphicData uri="http://schemas.openxmlformats.org/drawingml/2006/picture">
+                <pic:pic xmlns:pic="http://schemas.openxmlformats.org/drawingml/2006/picture">
+                  <pic:nvPicPr>
+                    <pic:cNvPr id="8" name="Séparateur poe.jpg"/>
+                    <pic:cNvPicPr/>
+                  </pic:nvPicPr>
+                  <pic:blipFill rotWithShape="1">
+                    <a:blip r:embed="rId12" cstate="print">
+                      <a:extLst>
+                        <a:ext uri="{28A0092B-C50C-407E-A947-70E740481C1C}">
+                          <a14:useLocalDpi xmlns:a14="http://schemas.microsoft.com/office/drawing/2010/main" val="0"/>
+                        </a:ext>
+                      </a:extLst>
+                    </a:blip>
+                    <a:srcRect b="14902"/>
+                    <a:stretch/>
+                  </pic:blipFill>
+                  <pic:spPr bwMode="auto">
+                    <a:xfrm>
+                      <a:off x="0" y="0"/>
+                      <a:ext cx="890905" cy="757555"/>
+                    </a:xfrm>
+                    <a:prstGeom prst="rect">
+                      <a:avLst/>
+                    </a:prstGeom>
+                    <a:ln>
+                      <a:noFill/>
+                    </a:ln>
+                    <a:extLst>
+                      <a:ext uri="{53640926-AAD7-44D8-BBD7-CCE9431645EC}">
+                        <a14:shadowObscured xmlns:a14="http://schemas.microsoft.com/office/drawing/2010/main"/>
+                      </a:ext>
+                    </a:extLst>
+                  </pic:spPr>
+                </pic:pic>
+              </a:graphicData>
+            </a:graphic>
+            <wp14:sizeRelH relativeFrom="margin">
+              <wp14:pctWidth>0</wp14:pctWidth>
+            </wp14:sizeRelH>
+            <wp14:sizeRelV relativeFrom="margin">
+              <wp14:pctHeight>0</wp14:pctHeight>
+            </wp14:sizeRelV>
+          </wp:anchor>
+        </w:drawing>
+      </w:r>
+      <w:r>
+        <w:t>Un séparateur PoE fournit également de l’énergie, mais en séparent l’alimentation des donnés.</w:t>
+      </w:r>
+    </w:p>
+    <w:p>
+      <w:pPr>
+        <w:spacing w:after="0"/>
+      </w:pPr>
+      <w:r>
+        <w:t xml:space="preserve">Le séparateur est utilisé pour les périphériques qui n’utilisent pas la technologie PoE dans une installation PoE. </w:t>
+      </w:r>
+    </w:p>
+    <w:p>
+      <w:pPr>
+        <w:spacing w:after="0"/>
+      </w:pPr>
+    </w:p>
+    <w:p>
+      <w:pPr>
+        <w:pStyle w:val="Heading4"/>
+      </w:pPr>
+      <w:r>
+        <w:t>Comment marche</w:t>
+      </w:r>
+      <w:r>
+        <w:t xml:space="preserve"> un séparateur PoE</w:t>
+      </w:r>
+      <w:r>
+        <w:t>?</w:t>
+      </w:r>
+    </w:p>
+    <w:p>
+      <w:r>
+        <w:t xml:space="preserve">Après une installation PoE, une antenne wifi No-PoE devra être installée. Donc cette antenne wifi a une entré Ethernet et une entrée alimentation séparés. Et dans une installation PoE, il y a une seul prise électrique réservé soit pour le switch PoE soit pour l’injecteur PoE. </w:t>
+      </w:r>
+    </w:p>
+    <w:p>
+      <w:r>
+        <w:rPr>
+          <w:noProof/>
+          <w:lang w:eastAsia="fr-CH"/>
+        </w:rPr>
+        <w:drawing>
+          <wp:anchor distT="0" distB="0" distL="114300" distR="114300" simplePos="0" relativeHeight="251664384" behindDoc="0" locked="0" layoutInCell="1" allowOverlap="1">
+            <wp:simplePos x="0" y="0"/>
+            <wp:positionH relativeFrom="column">
+              <wp:posOffset>37465</wp:posOffset>
+            </wp:positionH>
+            <wp:positionV relativeFrom="paragraph">
+              <wp:posOffset>103505</wp:posOffset>
+            </wp:positionV>
+            <wp:extent cx="4097020" cy="2017395"/>
+            <wp:effectExtent l="0" t="0" r="0" b="1905"/>
+            <wp:wrapSquare wrapText="bothSides"/>
+            <wp:docPr id="7" name="Picture 7"/>
+            <wp:cNvGraphicFramePr>
+              <a:graphicFrameLocks xmlns:a="http://schemas.openxmlformats.org/drawingml/2006/main" noChangeAspect="1"/>
+            </wp:cNvGraphicFramePr>
+            <a:graphic xmlns:a="http://schemas.openxmlformats.org/drawingml/2006/main">
+              <a:graphicData uri="http://schemas.openxmlformats.org/drawingml/2006/picture">
+                <pic:pic xmlns:pic="http://schemas.openxmlformats.org/drawingml/2006/picture">
+                  <pic:nvPicPr>
+                    <pic:cNvPr id="7" name="PoE Splitter diagramm.PNG"/>
+                    <pic:cNvPicPr/>
+                  </pic:nvPicPr>
+                  <pic:blipFill>
+                    <a:blip r:embed="rId13" cstate="print">
+                      <a:extLst>
+                        <a:ext uri="{28A0092B-C50C-407E-A947-70E740481C1C}">
+                          <a14:useLocalDpi xmlns:a14="http://schemas.microsoft.com/office/drawing/2010/main" val="0"/>
+                        </a:ext>
+                      </a:extLst>
+                    </a:blip>
+                    <a:stretch>
+                      <a:fillRect/>
+                    </a:stretch>
+                  </pic:blipFill>
+                  <pic:spPr>
+                    <a:xfrm>
+                      <a:off x="0" y="0"/>
+                      <a:ext cx="4097020" cy="2017395"/>
+                    </a:xfrm>
+                    <a:prstGeom prst="rect">
+                      <a:avLst/>
+                    </a:prstGeom>
+                  </pic:spPr>
+                </pic:pic>
+              </a:graphicData>
+            </a:graphic>
+            <wp14:sizeRelH relativeFrom="margin">
+              <wp14:pctWidth>0</wp14:pctWidth>
+            </wp14:sizeRelH>
+            <wp14:sizeRelV relativeFrom="margin">
+              <wp14:pctHeight>0</wp14:pctHeight>
+            </wp14:sizeRelV>
+          </wp:anchor>
+        </w:drawing>
+      </w:r>
+      <w:r>
+        <w:t>C’est là que Le Séparateur PoE sera utilisé. Il va se positionner</w:t>
+      </w:r>
+      <w:r>
+        <w:t xml:space="preserve"> entre le switch/</w:t>
+      </w:r>
+      <w:r>
+        <w:t xml:space="preserve">l’injecteur PoE et le périphérique no-PoE pour séparer les 2 signaux (Ethernet et électrique) qui viennes à travers le câble Ethernet depuis </w:t>
+      </w:r>
+      <w:r>
+        <w:t>le switch/injecteur PoE et qui va se brancher sur le séparateur. Ensuite, il y aura 2 câbles qui vont sortir du séparateur, câble d’alimentation et câble Ethernet qui vont se brancher séparément sur le périphériques non PoE.</w:t>
+      </w:r>
+    </w:p>
     <w:p/>
     <w:p>
       <w:pPr>
@@ -737,6 +939,7 @@
         </w:numPr>
       </w:pPr>
       <w:r>
+        <w:lastRenderedPageBreak/>
         <w:t xml:space="preserve">Facilité à </w:t>
       </w:r>
       <w:r>
@@ -794,10 +997,7 @@
         <w:pStyle w:val="Heading2"/>
       </w:pPr>
       <w:r>
-        <w:t>Désavantage</w:t>
-      </w:r>
-      <w:r>
-        <w:t xml:space="preserve"> de la technologie PoE</w:t>
+        <w:t>Désavantage de la technologie PoE</w:t>
       </w:r>
     </w:p>
     <w:p>
@@ -848,9 +1048,891 @@
     </w:p>
     <w:p>
       <w:pPr>
+        <w:pStyle w:val="Heading2"/>
+        <w:rPr>
+          <w:rFonts w:hint="cs"/>
+          <w:rtl/>
+          <w:lang w:bidi="ar-SY"/>
+        </w:rPr>
+      </w:pPr>
+    </w:p>
+    <w:p>
+      <w:pPr>
+        <w:pStyle w:val="Heading2"/>
+      </w:pPr>
+      <w:r>
+        <w:t>Les différentes classes PoE</w:t>
+      </w:r>
+    </w:p>
+    <w:p>
+      <w:pPr>
+        <w:pStyle w:val="ListParagraph"/>
+        <w:rPr>
+          <w:rtl/>
+        </w:rPr>
+      </w:pPr>
+    </w:p>
+    <w:tbl>
+      <w:tblPr>
+        <w:tblStyle w:val="GridTable4-Accent1"/>
+        <w:tblW w:w="0" w:type="auto"/>
+        <w:tblBorders>
+          <w:top w:val="single" w:sz="4" w:space="0" w:color="auto"/>
+          <w:left w:val="single" w:sz="4" w:space="0" w:color="auto"/>
+          <w:bottom w:val="single" w:sz="4" w:space="0" w:color="auto"/>
+          <w:right w:val="single" w:sz="4" w:space="0" w:color="auto"/>
+          <w:insideH w:val="single" w:sz="4" w:space="0" w:color="auto"/>
+          <w:insideV w:val="single" w:sz="4" w:space="0" w:color="auto"/>
+        </w:tblBorders>
+        <w:tblLook w:val="04A0" w:firstRow="1" w:lastRow="0" w:firstColumn="1" w:lastColumn="0" w:noHBand="0" w:noVBand="1"/>
+      </w:tblPr>
+      <w:tblGrid>
+        <w:gridCol w:w="2265"/>
+        <w:gridCol w:w="2265"/>
+        <w:gridCol w:w="2266"/>
+        <w:gridCol w:w="2266"/>
+      </w:tblGrid>
+      <w:tr>
+        <w:trPr>
+          <w:cnfStyle w:val="100000000000" w:firstRow="1" w:lastRow="0" w:firstColumn="0" w:lastColumn="0" w:oddVBand="0" w:evenVBand="0" w:oddHBand="0" w:evenHBand="0" w:firstRowFirstColumn="0" w:firstRowLastColumn="0" w:lastRowFirstColumn="0" w:lastRowLastColumn="0"/>
+        </w:trPr>
+        <w:tc>
+          <w:tcPr>
+            <w:cnfStyle w:val="001000000000" w:firstRow="0" w:lastRow="0" w:firstColumn="1" w:lastColumn="0" w:oddVBand="0" w:evenVBand="0" w:oddHBand="0" w:evenHBand="0" w:firstRowFirstColumn="0" w:firstRowLastColumn="0" w:lastRowFirstColumn="0" w:lastRowLastColumn="0"/>
+            <w:tcW w:w="2265" w:type="dxa"/>
+            <w:tcBorders>
+              <w:top w:val="single" w:sz="4" w:space="0" w:color="auto"/>
+              <w:left w:val="single" w:sz="4" w:space="0" w:color="auto"/>
+              <w:bottom w:val="single" w:sz="4" w:space="0" w:color="auto"/>
+              <w:right w:val="single" w:sz="4" w:space="0" w:color="auto"/>
+            </w:tcBorders>
+            <w:vAlign w:val="center"/>
+          </w:tcPr>
+          <w:p>
+            <w:pPr>
+              <w:pStyle w:val="ListParagraph"/>
+              <w:ind w:left="0"/>
+              <w:jc w:val="center"/>
+            </w:pPr>
+            <w:r>
+              <w:t>Classe</w:t>
+            </w:r>
+          </w:p>
+        </w:tc>
+        <w:tc>
+          <w:tcPr>
+            <w:tcW w:w="2265" w:type="dxa"/>
+            <w:tcBorders>
+              <w:top w:val="single" w:sz="4" w:space="0" w:color="auto"/>
+              <w:left w:val="single" w:sz="4" w:space="0" w:color="auto"/>
+              <w:bottom w:val="single" w:sz="4" w:space="0" w:color="auto"/>
+              <w:right w:val="single" w:sz="4" w:space="0" w:color="auto"/>
+            </w:tcBorders>
+            <w:vAlign w:val="center"/>
+          </w:tcPr>
+          <w:p>
+            <w:pPr>
+              <w:pStyle w:val="ListParagraph"/>
+              <w:ind w:left="0"/>
+              <w:jc w:val="center"/>
+              <w:cnfStyle w:val="100000000000" w:firstRow="1" w:lastRow="0" w:firstColumn="0" w:lastColumn="0" w:oddVBand="0" w:evenVBand="0" w:oddHBand="0" w:evenHBand="0" w:firstRowFirstColumn="0" w:firstRowLastColumn="0" w:lastRowFirstColumn="0" w:lastRowLastColumn="0"/>
+              <w:rPr>
+                <w:sz w:val="20"/>
+                <w:szCs w:val="20"/>
+              </w:rPr>
+            </w:pPr>
+            <w:r>
+              <w:rPr>
+                <w:sz w:val="20"/>
+                <w:szCs w:val="20"/>
+              </w:rPr>
+              <w:t>Norme</w:t>
+            </w:r>
+          </w:p>
+        </w:tc>
+        <w:tc>
+          <w:tcPr>
+            <w:tcW w:w="2266" w:type="dxa"/>
+            <w:tcBorders>
+              <w:top w:val="single" w:sz="4" w:space="0" w:color="auto"/>
+              <w:left w:val="single" w:sz="4" w:space="0" w:color="auto"/>
+              <w:bottom w:val="single" w:sz="4" w:space="0" w:color="auto"/>
+              <w:right w:val="single" w:sz="4" w:space="0" w:color="auto"/>
+            </w:tcBorders>
+            <w:vAlign w:val="center"/>
+          </w:tcPr>
+          <w:p>
+            <w:pPr>
+              <w:pStyle w:val="ListParagraph"/>
+              <w:ind w:left="0"/>
+              <w:jc w:val="center"/>
+              <w:cnfStyle w:val="100000000000" w:firstRow="1" w:lastRow="0" w:firstColumn="0" w:lastColumn="0" w:oddVBand="0" w:evenVBand="0" w:oddHBand="0" w:evenHBand="0" w:firstRowFirstColumn="0" w:firstRowLastColumn="0" w:lastRowFirstColumn="0" w:lastRowLastColumn="0"/>
+            </w:pPr>
+            <w:r>
+              <w:rPr>
+                <w:sz w:val="20"/>
+                <w:szCs w:val="20"/>
+              </w:rPr>
+              <w:t>Puissance maximale disponible au niveau du PSE (Power Sourcing Equipment)</w:t>
+            </w:r>
+          </w:p>
+        </w:tc>
+        <w:tc>
+          <w:tcPr>
+            <w:tcW w:w="2266" w:type="dxa"/>
+            <w:tcBorders>
+              <w:top w:val="single" w:sz="4" w:space="0" w:color="auto"/>
+              <w:left w:val="single" w:sz="4" w:space="0" w:color="auto"/>
+              <w:bottom w:val="single" w:sz="4" w:space="0" w:color="auto"/>
+              <w:right w:val="single" w:sz="4" w:space="0" w:color="auto"/>
+            </w:tcBorders>
+            <w:vAlign w:val="center"/>
+          </w:tcPr>
+          <w:p>
+            <w:pPr>
+              <w:pStyle w:val="ListParagraph"/>
+              <w:ind w:left="0"/>
+              <w:jc w:val="center"/>
+              <w:cnfStyle w:val="100000000000" w:firstRow="1" w:lastRow="0" w:firstColumn="0" w:lastColumn="0" w:oddVBand="0" w:evenVBand="0" w:oddHBand="0" w:evenHBand="0" w:firstRowFirstColumn="0" w:firstRowLastColumn="0" w:lastRowFirstColumn="0" w:lastRowLastColumn="0"/>
+            </w:pPr>
+            <w:r>
+              <w:t>Puissance requise par la classe PoE sur le périphérique</w:t>
+            </w:r>
+          </w:p>
+        </w:tc>
+      </w:tr>
+      <w:tr>
+        <w:trPr>
+          <w:cnfStyle w:val="000000100000" w:firstRow="0" w:lastRow="0" w:firstColumn="0" w:lastColumn="0" w:oddVBand="0" w:evenVBand="0" w:oddHBand="1" w:evenHBand="0" w:firstRowFirstColumn="0" w:firstRowLastColumn="0" w:lastRowFirstColumn="0" w:lastRowLastColumn="0"/>
+        </w:trPr>
+        <w:tc>
+          <w:tcPr>
+            <w:cnfStyle w:val="001000000000" w:firstRow="0" w:lastRow="0" w:firstColumn="1" w:lastColumn="0" w:oddVBand="0" w:evenVBand="0" w:oddHBand="0" w:evenHBand="0" w:firstRowFirstColumn="0" w:firstRowLastColumn="0" w:lastRowFirstColumn="0" w:lastRowLastColumn="0"/>
+            <w:tcW w:w="2265" w:type="dxa"/>
+            <w:tcBorders>
+              <w:top w:val="single" w:sz="4" w:space="0" w:color="auto"/>
+            </w:tcBorders>
+          </w:tcPr>
+          <w:p>
+            <w:pPr>
+              <w:pStyle w:val="ListParagraph"/>
+              <w:ind w:left="0"/>
+            </w:pPr>
+            <w:r>
+              <w:t>0</w:t>
+            </w:r>
+          </w:p>
+        </w:tc>
+        <w:tc>
+          <w:tcPr>
+            <w:tcW w:w="2265" w:type="dxa"/>
+            <w:tcBorders>
+              <w:top w:val="single" w:sz="4" w:space="0" w:color="auto"/>
+            </w:tcBorders>
+          </w:tcPr>
+          <w:p>
+            <w:pPr>
+              <w:pStyle w:val="ListParagraph"/>
+              <w:ind w:left="0"/>
+              <w:cnfStyle w:val="000000100000" w:firstRow="0" w:lastRow="0" w:firstColumn="0" w:lastColumn="0" w:oddVBand="0" w:evenVBand="0" w:oddHBand="1" w:evenHBand="0" w:firstRowFirstColumn="0" w:firstRowLastColumn="0" w:lastRowFirstColumn="0" w:lastRowLastColumn="0"/>
+            </w:pPr>
+            <w:r>
+              <w:t>802.3af</w:t>
+            </w:r>
+          </w:p>
+        </w:tc>
+        <w:tc>
+          <w:tcPr>
+            <w:tcW w:w="2266" w:type="dxa"/>
+            <w:tcBorders>
+              <w:top w:val="single" w:sz="4" w:space="0" w:color="auto"/>
+            </w:tcBorders>
+          </w:tcPr>
+          <w:p>
+            <w:pPr>
+              <w:pStyle w:val="ListParagraph"/>
+              <w:ind w:left="0"/>
+              <w:cnfStyle w:val="000000100000" w:firstRow="0" w:lastRow="0" w:firstColumn="0" w:lastColumn="0" w:oddVBand="0" w:evenVBand="0" w:oddHBand="1" w:evenHBand="0" w:firstRowFirstColumn="0" w:firstRowLastColumn="0" w:lastRowFirstColumn="0" w:lastRowLastColumn="0"/>
+            </w:pPr>
+            <w:r>
+              <w:t>15.4 W</w:t>
+            </w:r>
+          </w:p>
+        </w:tc>
+        <w:tc>
+          <w:tcPr>
+            <w:tcW w:w="2266" w:type="dxa"/>
+            <w:tcBorders>
+              <w:top w:val="single" w:sz="4" w:space="0" w:color="auto"/>
+            </w:tcBorders>
+          </w:tcPr>
+          <w:p>
+            <w:pPr>
+              <w:pStyle w:val="ListParagraph"/>
+              <w:ind w:left="0"/>
+              <w:cnfStyle w:val="000000100000" w:firstRow="0" w:lastRow="0" w:firstColumn="0" w:lastColumn="0" w:oddVBand="0" w:evenVBand="0" w:oddHBand="1" w:evenHBand="0" w:firstRowFirstColumn="0" w:firstRowLastColumn="0" w:lastRowFirstColumn="0" w:lastRowLastColumn="0"/>
+            </w:pPr>
+            <w:r>
+              <w:t>0.44 - 12.95 W</w:t>
+            </w:r>
+          </w:p>
+        </w:tc>
+      </w:tr>
+      <w:tr>
+        <w:tc>
+          <w:tcPr>
+            <w:cnfStyle w:val="001000000000" w:firstRow="0" w:lastRow="0" w:firstColumn="1" w:lastColumn="0" w:oddVBand="0" w:evenVBand="0" w:oddHBand="0" w:evenHBand="0" w:firstRowFirstColumn="0" w:firstRowLastColumn="0" w:lastRowFirstColumn="0" w:lastRowLastColumn="0"/>
+            <w:tcW w:w="2265" w:type="dxa"/>
+          </w:tcPr>
+          <w:p>
+            <w:pPr>
+              <w:pStyle w:val="ListParagraph"/>
+              <w:ind w:left="0"/>
+            </w:pPr>
+            <w:r>
+              <w:t>1</w:t>
+            </w:r>
+          </w:p>
+        </w:tc>
+        <w:tc>
+          <w:tcPr>
+            <w:tcW w:w="2265" w:type="dxa"/>
+          </w:tcPr>
+          <w:p>
+            <w:pPr>
+              <w:pStyle w:val="ListParagraph"/>
+              <w:ind w:left="0"/>
+              <w:cnfStyle w:val="000000000000" w:firstRow="0" w:lastRow="0" w:firstColumn="0" w:lastColumn="0" w:oddVBand="0" w:evenVBand="0" w:oddHBand="0" w:evenHBand="0" w:firstRowFirstColumn="0" w:firstRowLastColumn="0" w:lastRowFirstColumn="0" w:lastRowLastColumn="0"/>
+            </w:pPr>
+            <w:r>
+              <w:t>802.3af</w:t>
+            </w:r>
+          </w:p>
+        </w:tc>
+        <w:tc>
+          <w:tcPr>
+            <w:tcW w:w="2266" w:type="dxa"/>
+          </w:tcPr>
+          <w:p>
+            <w:pPr>
+              <w:pStyle w:val="ListParagraph"/>
+              <w:ind w:left="0"/>
+              <w:cnfStyle w:val="000000000000" w:firstRow="0" w:lastRow="0" w:firstColumn="0" w:lastColumn="0" w:oddVBand="0" w:evenVBand="0" w:oddHBand="0" w:evenHBand="0" w:firstRowFirstColumn="0" w:firstRowLastColumn="0" w:lastRowFirstColumn="0" w:lastRowLastColumn="0"/>
+            </w:pPr>
+            <w:r>
+              <w:t>4.0 W</w:t>
+            </w:r>
+          </w:p>
+        </w:tc>
+        <w:tc>
+          <w:tcPr>
+            <w:tcW w:w="2266" w:type="dxa"/>
+          </w:tcPr>
+          <w:p>
+            <w:pPr>
+              <w:cnfStyle w:val="000000000000" w:firstRow="0" w:lastRow="0" w:firstColumn="0" w:lastColumn="0" w:oddVBand="0" w:evenVBand="0" w:oddHBand="0" w:evenHBand="0" w:firstRowFirstColumn="0" w:firstRowLastColumn="0" w:lastRowFirstColumn="0" w:lastRowLastColumn="0"/>
+            </w:pPr>
+            <w:r>
+              <w:t>0.44 - 3.84 W</w:t>
+            </w:r>
+          </w:p>
+        </w:tc>
+      </w:tr>
+      <w:tr>
+        <w:trPr>
+          <w:cnfStyle w:val="000000100000" w:firstRow="0" w:lastRow="0" w:firstColumn="0" w:lastColumn="0" w:oddVBand="0" w:evenVBand="0" w:oddHBand="1" w:evenHBand="0" w:firstRowFirstColumn="0" w:firstRowLastColumn="0" w:lastRowFirstColumn="0" w:lastRowLastColumn="0"/>
+        </w:trPr>
+        <w:tc>
+          <w:tcPr>
+            <w:cnfStyle w:val="001000000000" w:firstRow="0" w:lastRow="0" w:firstColumn="1" w:lastColumn="0" w:oddVBand="0" w:evenVBand="0" w:oddHBand="0" w:evenHBand="0" w:firstRowFirstColumn="0" w:firstRowLastColumn="0" w:lastRowFirstColumn="0" w:lastRowLastColumn="0"/>
+            <w:tcW w:w="2265" w:type="dxa"/>
+          </w:tcPr>
+          <w:p>
+            <w:pPr>
+              <w:pStyle w:val="ListParagraph"/>
+              <w:ind w:left="0"/>
+            </w:pPr>
+            <w:r>
+              <w:t>2</w:t>
+            </w:r>
+          </w:p>
+        </w:tc>
+        <w:tc>
+          <w:tcPr>
+            <w:tcW w:w="2265" w:type="dxa"/>
+          </w:tcPr>
+          <w:p>
+            <w:pPr>
+              <w:pStyle w:val="ListParagraph"/>
+              <w:ind w:left="0"/>
+              <w:cnfStyle w:val="000000100000" w:firstRow="0" w:lastRow="0" w:firstColumn="0" w:lastColumn="0" w:oddVBand="0" w:evenVBand="0" w:oddHBand="1" w:evenHBand="0" w:firstRowFirstColumn="0" w:firstRowLastColumn="0" w:lastRowFirstColumn="0" w:lastRowLastColumn="0"/>
+            </w:pPr>
+            <w:r>
+              <w:t>802.3af</w:t>
+            </w:r>
+          </w:p>
+        </w:tc>
+        <w:tc>
+          <w:tcPr>
+            <w:tcW w:w="2266" w:type="dxa"/>
+          </w:tcPr>
+          <w:p>
+            <w:pPr>
+              <w:pStyle w:val="ListParagraph"/>
+              <w:ind w:left="0"/>
+              <w:cnfStyle w:val="000000100000" w:firstRow="0" w:lastRow="0" w:firstColumn="0" w:lastColumn="0" w:oddVBand="0" w:evenVBand="0" w:oddHBand="1" w:evenHBand="0" w:firstRowFirstColumn="0" w:firstRowLastColumn="0" w:lastRowFirstColumn="0" w:lastRowLastColumn="0"/>
+            </w:pPr>
+            <w:r>
+              <w:t>7.0 W</w:t>
+            </w:r>
+          </w:p>
+        </w:tc>
+        <w:tc>
+          <w:tcPr>
+            <w:tcW w:w="2266" w:type="dxa"/>
+          </w:tcPr>
+          <w:p>
+            <w:pPr>
+              <w:pStyle w:val="ListParagraph"/>
+              <w:ind w:left="0"/>
+              <w:cnfStyle w:val="000000100000" w:firstRow="0" w:lastRow="0" w:firstColumn="0" w:lastColumn="0" w:oddVBand="0" w:evenVBand="0" w:oddHBand="1" w:evenHBand="0" w:firstRowFirstColumn="0" w:firstRowLastColumn="0" w:lastRowFirstColumn="0" w:lastRowLastColumn="0"/>
+            </w:pPr>
+            <w:r>
+              <w:t>3.84 - 6.49 W</w:t>
+            </w:r>
+          </w:p>
+        </w:tc>
+      </w:tr>
+      <w:tr>
+        <w:tc>
+          <w:tcPr>
+            <w:cnfStyle w:val="001000000000" w:firstRow="0" w:lastRow="0" w:firstColumn="1" w:lastColumn="0" w:oddVBand="0" w:evenVBand="0" w:oddHBand="0" w:evenHBand="0" w:firstRowFirstColumn="0" w:firstRowLastColumn="0" w:lastRowFirstColumn="0" w:lastRowLastColumn="0"/>
+            <w:tcW w:w="2265" w:type="dxa"/>
+          </w:tcPr>
+          <w:p>
+            <w:pPr>
+              <w:pStyle w:val="ListParagraph"/>
+              <w:ind w:left="0"/>
+            </w:pPr>
+            <w:r>
+              <w:t>3</w:t>
+            </w:r>
+          </w:p>
+        </w:tc>
+        <w:tc>
+          <w:tcPr>
+            <w:tcW w:w="2265" w:type="dxa"/>
+          </w:tcPr>
+          <w:p>
+            <w:pPr>
+              <w:pStyle w:val="ListParagraph"/>
+              <w:ind w:left="0"/>
+              <w:cnfStyle w:val="000000000000" w:firstRow="0" w:lastRow="0" w:firstColumn="0" w:lastColumn="0" w:oddVBand="0" w:evenVBand="0" w:oddHBand="0" w:evenHBand="0" w:firstRowFirstColumn="0" w:firstRowLastColumn="0" w:lastRowFirstColumn="0" w:lastRowLastColumn="0"/>
+            </w:pPr>
+            <w:r>
+              <w:t>802.3af</w:t>
+            </w:r>
+          </w:p>
+        </w:tc>
+        <w:tc>
+          <w:tcPr>
+            <w:tcW w:w="2266" w:type="dxa"/>
+          </w:tcPr>
+          <w:p>
+            <w:pPr>
+              <w:pStyle w:val="ListParagraph"/>
+              <w:ind w:left="0"/>
+              <w:cnfStyle w:val="000000000000" w:firstRow="0" w:lastRow="0" w:firstColumn="0" w:lastColumn="0" w:oddVBand="0" w:evenVBand="0" w:oddHBand="0" w:evenHBand="0" w:firstRowFirstColumn="0" w:firstRowLastColumn="0" w:lastRowFirstColumn="0" w:lastRowLastColumn="0"/>
+            </w:pPr>
+            <w:r>
+              <w:t>15.4 W</w:t>
+            </w:r>
+          </w:p>
+        </w:tc>
+        <w:tc>
+          <w:tcPr>
+            <w:tcW w:w="2266" w:type="dxa"/>
+          </w:tcPr>
+          <w:p>
+            <w:pPr>
+              <w:pStyle w:val="ListParagraph"/>
+              <w:ind w:left="0"/>
+              <w:cnfStyle w:val="000000000000" w:firstRow="0" w:lastRow="0" w:firstColumn="0" w:lastColumn="0" w:oddVBand="0" w:evenVBand="0" w:oddHBand="0" w:evenHBand="0" w:firstRowFirstColumn="0" w:firstRowLastColumn="0" w:lastRowFirstColumn="0" w:lastRowLastColumn="0"/>
+            </w:pPr>
+            <w:r>
+              <w:t>6.49 - 12.95 W</w:t>
+            </w:r>
+          </w:p>
+        </w:tc>
+      </w:tr>
+      <w:tr>
+        <w:trPr>
+          <w:cnfStyle w:val="000000100000" w:firstRow="0" w:lastRow="0" w:firstColumn="0" w:lastColumn="0" w:oddVBand="0" w:evenVBand="0" w:oddHBand="1" w:evenHBand="0" w:firstRowFirstColumn="0" w:firstRowLastColumn="0" w:lastRowFirstColumn="0" w:lastRowLastColumn="0"/>
+          <w:trHeight w:val="43"/>
+        </w:trPr>
+        <w:tc>
+          <w:tcPr>
+            <w:cnfStyle w:val="001000000000" w:firstRow="0" w:lastRow="0" w:firstColumn="1" w:lastColumn="0" w:oddVBand="0" w:evenVBand="0" w:oddHBand="0" w:evenHBand="0" w:firstRowFirstColumn="0" w:firstRowLastColumn="0" w:lastRowFirstColumn="0" w:lastRowLastColumn="0"/>
+            <w:tcW w:w="2265" w:type="dxa"/>
+          </w:tcPr>
+          <w:p>
+            <w:pPr>
+              <w:pStyle w:val="ListParagraph"/>
+              <w:ind w:left="0"/>
+            </w:pPr>
+            <w:r>
+              <w:t>4</w:t>
+            </w:r>
+          </w:p>
+        </w:tc>
+        <w:tc>
+          <w:tcPr>
+            <w:tcW w:w="2265" w:type="dxa"/>
+          </w:tcPr>
+          <w:p>
+            <w:pPr>
+              <w:pStyle w:val="ListParagraph"/>
+              <w:ind w:left="0"/>
+              <w:cnfStyle w:val="000000100000" w:firstRow="0" w:lastRow="0" w:firstColumn="0" w:lastColumn="0" w:oddVBand="0" w:evenVBand="0" w:oddHBand="1" w:evenHBand="0" w:firstRowFirstColumn="0" w:firstRowLastColumn="0" w:lastRowFirstColumn="0" w:lastRowLastColumn="0"/>
+            </w:pPr>
+            <w:r>
+              <w:t>802.3at PoE+</w:t>
+            </w:r>
+          </w:p>
+        </w:tc>
+        <w:tc>
+          <w:tcPr>
+            <w:tcW w:w="2266" w:type="dxa"/>
+          </w:tcPr>
+          <w:p>
+            <w:pPr>
+              <w:pStyle w:val="ListParagraph"/>
+              <w:ind w:left="0"/>
+              <w:cnfStyle w:val="000000100000" w:firstRow="0" w:lastRow="0" w:firstColumn="0" w:lastColumn="0" w:oddVBand="0" w:evenVBand="0" w:oddHBand="1" w:evenHBand="0" w:firstRowFirstColumn="0" w:firstRowLastColumn="0" w:lastRowFirstColumn="0" w:lastRowLastColumn="0"/>
+            </w:pPr>
+            <w:r>
+              <w:t>30 W</w:t>
+            </w:r>
+          </w:p>
+        </w:tc>
+        <w:tc>
+          <w:tcPr>
+            <w:tcW w:w="2266" w:type="dxa"/>
+          </w:tcPr>
+          <w:p>
+            <w:pPr>
+              <w:pStyle w:val="ListParagraph"/>
+              <w:ind w:left="0"/>
+              <w:cnfStyle w:val="000000100000" w:firstRow="0" w:lastRow="0" w:firstColumn="0" w:lastColumn="0" w:oddVBand="0" w:evenVBand="0" w:oddHBand="1" w:evenHBand="0" w:firstRowFirstColumn="0" w:firstRowLastColumn="0" w:lastRowFirstColumn="0" w:lastRowLastColumn="0"/>
+            </w:pPr>
+            <w:r>
+              <w:t>12.95 - 25.5 W</w:t>
+            </w:r>
+          </w:p>
+        </w:tc>
+      </w:tr>
+    </w:tbl>
+    <w:p>
+      <w:pPr>
+        <w:pStyle w:val="ListParagraph"/>
+      </w:pPr>
+    </w:p>
+    <w:p>
+      <w:pPr>
+        <w:pStyle w:val="Heading2"/>
+      </w:pPr>
+      <w:r>
+        <w:t xml:space="preserve">Les </w:t>
+      </w:r>
+      <w:r>
+        <w:t>Normes</w:t>
+      </w:r>
+      <w:r>
+        <w:t xml:space="preserve"> </w:t>
+      </w:r>
+      <w:r>
+        <w:t>802.3af</w:t>
+      </w:r>
+      <w:r>
+        <w:t xml:space="preserve"> et</w:t>
+      </w:r>
+      <w:r>
+        <w:t xml:space="preserve"> 802.3at</w:t>
+      </w:r>
+    </w:p>
+    <w:tbl>
+      <w:tblPr>
+        <w:tblStyle w:val="GridTable4-Accent1"/>
+        <w:tblpPr w:leftFromText="141" w:rightFromText="141" w:vertAnchor="text" w:horzAnchor="margin" w:tblpXSpec="center" w:tblpY="249"/>
+        <w:tblW w:w="0" w:type="auto"/>
+        <w:tblLook w:val="04A0" w:firstRow="1" w:lastRow="0" w:firstColumn="1" w:lastColumn="0" w:noHBand="0" w:noVBand="1"/>
+      </w:tblPr>
+      <w:tblGrid>
+        <w:gridCol w:w="2265"/>
+        <w:gridCol w:w="2265"/>
+        <w:gridCol w:w="2266"/>
+      </w:tblGrid>
+      <w:tr>
+        <w:trPr>
+          <w:cnfStyle w:val="100000000000" w:firstRow="1" w:lastRow="0" w:firstColumn="0" w:lastColumn="0" w:oddVBand="0" w:evenVBand="0" w:oddHBand="0" w:evenHBand="0" w:firstRowFirstColumn="0" w:firstRowLastColumn="0" w:lastRowFirstColumn="0" w:lastRowLastColumn="0"/>
+        </w:trPr>
+        <w:tc>
+          <w:tcPr>
+            <w:cnfStyle w:val="001000000000" w:firstRow="0" w:lastRow="0" w:firstColumn="1" w:lastColumn="0" w:oddVBand="0" w:evenVBand="0" w:oddHBand="0" w:evenHBand="0" w:firstRowFirstColumn="0" w:firstRowLastColumn="0" w:lastRowFirstColumn="0" w:lastRowLastColumn="0"/>
+            <w:tcW w:w="2265" w:type="dxa"/>
+          </w:tcPr>
+          <w:p>
+            <w:r>
+              <w:t xml:space="preserve">Propriétés </w:t>
+            </w:r>
+          </w:p>
+        </w:tc>
+        <w:tc>
+          <w:tcPr>
+            <w:tcW w:w="2265" w:type="dxa"/>
+          </w:tcPr>
+          <w:p>
+            <w:pPr>
+              <w:cnfStyle w:val="100000000000" w:firstRow="1" w:lastRow="0" w:firstColumn="0" w:lastColumn="0" w:oddVBand="0" w:evenVBand="0" w:oddHBand="0" w:evenHBand="0" w:firstRowFirstColumn="0" w:firstRowLastColumn="0" w:lastRowFirstColumn="0" w:lastRowLastColumn="0"/>
+            </w:pPr>
+            <w:r>
+              <w:t>802.3af</w:t>
+            </w:r>
+          </w:p>
+        </w:tc>
+        <w:tc>
+          <w:tcPr>
+            <w:tcW w:w="2266" w:type="dxa"/>
+          </w:tcPr>
+          <w:p>
+            <w:pPr>
+              <w:cnfStyle w:val="100000000000" w:firstRow="1" w:lastRow="0" w:firstColumn="0" w:lastColumn="0" w:oddVBand="0" w:evenVBand="0" w:oddHBand="0" w:evenHBand="0" w:firstRowFirstColumn="0" w:firstRowLastColumn="0" w:lastRowFirstColumn="0" w:lastRowLastColumn="0"/>
+            </w:pPr>
+            <w:r>
+              <w:t>802.3at</w:t>
+            </w:r>
+          </w:p>
+        </w:tc>
+      </w:tr>
+      <w:tr>
+        <w:trPr>
+          <w:cnfStyle w:val="000000100000" w:firstRow="0" w:lastRow="0" w:firstColumn="0" w:lastColumn="0" w:oddVBand="0" w:evenVBand="0" w:oddHBand="1" w:evenHBand="0" w:firstRowFirstColumn="0" w:firstRowLastColumn="0" w:lastRowFirstColumn="0" w:lastRowLastColumn="0"/>
+        </w:trPr>
+        <w:tc>
+          <w:tcPr>
+            <w:cnfStyle w:val="001000000000" w:firstRow="0" w:lastRow="0" w:firstColumn="1" w:lastColumn="0" w:oddVBand="0" w:evenVBand="0" w:oddHBand="0" w:evenHBand="0" w:firstRowFirstColumn="0" w:firstRowLastColumn="0" w:lastRowFirstColumn="0" w:lastRowLastColumn="0"/>
+            <w:tcW w:w="2265" w:type="dxa"/>
+            <w:vAlign w:val="center"/>
+          </w:tcPr>
+          <w:p>
+            <w:pPr>
+              <w:jc w:val="center"/>
+            </w:pPr>
+            <w:r>
+              <w:t>Puissance disponible sur le périphérique alimenté</w:t>
+            </w:r>
+          </w:p>
+        </w:tc>
+        <w:tc>
+          <w:tcPr>
+            <w:tcW w:w="2265" w:type="dxa"/>
+            <w:vAlign w:val="center"/>
+          </w:tcPr>
+          <w:p>
+            <w:pPr>
+              <w:jc w:val="center"/>
+              <w:cnfStyle w:val="000000100000" w:firstRow="0" w:lastRow="0" w:firstColumn="0" w:lastColumn="0" w:oddVBand="0" w:evenVBand="0" w:oddHBand="1" w:evenHBand="0" w:firstRowFirstColumn="0" w:firstRowLastColumn="0" w:lastRowFirstColumn="0" w:lastRowLastColumn="0"/>
+            </w:pPr>
+            <w:r>
+              <w:t>12.95 W</w:t>
+            </w:r>
+          </w:p>
+        </w:tc>
+        <w:tc>
+          <w:tcPr>
+            <w:tcW w:w="2266" w:type="dxa"/>
+            <w:vAlign w:val="center"/>
+          </w:tcPr>
+          <w:p>
+            <w:pPr>
+              <w:jc w:val="center"/>
+              <w:cnfStyle w:val="000000100000" w:firstRow="0" w:lastRow="0" w:firstColumn="0" w:lastColumn="0" w:oddVBand="0" w:evenVBand="0" w:oddHBand="1" w:evenHBand="0" w:firstRowFirstColumn="0" w:firstRowLastColumn="0" w:lastRowFirstColumn="0" w:lastRowLastColumn="0"/>
+            </w:pPr>
+            <w:r>
+              <w:t>25.50 W</w:t>
+            </w:r>
+          </w:p>
+        </w:tc>
+      </w:tr>
+      <w:tr>
+        <w:tc>
+          <w:tcPr>
+            <w:cnfStyle w:val="001000000000" w:firstRow="0" w:lastRow="0" w:firstColumn="1" w:lastColumn="0" w:oddVBand="0" w:evenVBand="0" w:oddHBand="0" w:evenHBand="0" w:firstRowFirstColumn="0" w:firstRowLastColumn="0" w:lastRowFirstColumn="0" w:lastRowLastColumn="0"/>
+            <w:tcW w:w="2265" w:type="dxa"/>
+            <w:vAlign w:val="center"/>
+          </w:tcPr>
+          <w:p>
+            <w:pPr>
+              <w:jc w:val="center"/>
+            </w:pPr>
+            <w:r>
+              <w:t>Puissance maximale délivrée par l'équipement</w:t>
+            </w:r>
+          </w:p>
+        </w:tc>
+        <w:tc>
+          <w:tcPr>
+            <w:tcW w:w="2265" w:type="dxa"/>
+            <w:vAlign w:val="center"/>
+          </w:tcPr>
+          <w:p>
+            <w:pPr>
+              <w:jc w:val="center"/>
+              <w:cnfStyle w:val="000000000000" w:firstRow="0" w:lastRow="0" w:firstColumn="0" w:lastColumn="0" w:oddVBand="0" w:evenVBand="0" w:oddHBand="0" w:evenHBand="0" w:firstRowFirstColumn="0" w:firstRowLastColumn="0" w:lastRowFirstColumn="0" w:lastRowLastColumn="0"/>
+            </w:pPr>
+            <w:r>
+              <w:t>15.40 W</w:t>
+            </w:r>
+          </w:p>
+        </w:tc>
+        <w:tc>
+          <w:tcPr>
+            <w:tcW w:w="2266" w:type="dxa"/>
+            <w:vAlign w:val="center"/>
+          </w:tcPr>
+          <w:p>
+            <w:pPr>
+              <w:jc w:val="center"/>
+              <w:cnfStyle w:val="000000000000" w:firstRow="0" w:lastRow="0" w:firstColumn="0" w:lastColumn="0" w:oddVBand="0" w:evenVBand="0" w:oddHBand="0" w:evenHBand="0" w:firstRowFirstColumn="0" w:firstRowLastColumn="0" w:lastRowFirstColumn="0" w:lastRowLastColumn="0"/>
+            </w:pPr>
+            <w:r>
+              <w:t>30 W</w:t>
+            </w:r>
+          </w:p>
+        </w:tc>
+      </w:tr>
+      <w:tr>
+        <w:trPr>
+          <w:cnfStyle w:val="000000100000" w:firstRow="0" w:lastRow="0" w:firstColumn="0" w:lastColumn="0" w:oddVBand="0" w:evenVBand="0" w:oddHBand="1" w:evenHBand="0" w:firstRowFirstColumn="0" w:firstRowLastColumn="0" w:lastRowFirstColumn="0" w:lastRowLastColumn="0"/>
+          <w:trHeight w:val="224"/>
+        </w:trPr>
+        <w:tc>
+          <w:tcPr>
+            <w:cnfStyle w:val="001000000000" w:firstRow="0" w:lastRow="0" w:firstColumn="1" w:lastColumn="0" w:oddVBand="0" w:evenVBand="0" w:oddHBand="0" w:evenHBand="0" w:firstRowFirstColumn="0" w:firstRowLastColumn="0" w:lastRowFirstColumn="0" w:lastRowLastColumn="0"/>
+            <w:tcW w:w="2265" w:type="dxa"/>
+            <w:vAlign w:val="center"/>
+          </w:tcPr>
+          <w:p>
+            <w:pPr>
+              <w:jc w:val="center"/>
+            </w:pPr>
+            <w:r>
+              <w:t>Gamme de tension</w:t>
+            </w:r>
+          </w:p>
+        </w:tc>
+        <w:tc>
+          <w:tcPr>
+            <w:tcW w:w="2265" w:type="dxa"/>
+            <w:vAlign w:val="center"/>
+          </w:tcPr>
+          <w:p>
+            <w:pPr>
+              <w:jc w:val="center"/>
+              <w:cnfStyle w:val="000000100000" w:firstRow="0" w:lastRow="0" w:firstColumn="0" w:lastColumn="0" w:oddVBand="0" w:evenVBand="0" w:oddHBand="1" w:evenHBand="0" w:firstRowFirstColumn="0" w:firstRowLastColumn="0" w:lastRowFirstColumn="0" w:lastRowLastColumn="0"/>
+            </w:pPr>
+            <w:r>
+              <w:t>44.0 - 57.0 V</w:t>
+            </w:r>
+          </w:p>
+        </w:tc>
+        <w:tc>
+          <w:tcPr>
+            <w:tcW w:w="2266" w:type="dxa"/>
+            <w:vAlign w:val="center"/>
+          </w:tcPr>
+          <w:p>
+            <w:pPr>
+              <w:jc w:val="center"/>
+              <w:cnfStyle w:val="000000100000" w:firstRow="0" w:lastRow="0" w:firstColumn="0" w:lastColumn="0" w:oddVBand="0" w:evenVBand="0" w:oddHBand="1" w:evenHBand="0" w:firstRowFirstColumn="0" w:firstRowLastColumn="0" w:lastRowFirstColumn="0" w:lastRowLastColumn="0"/>
+            </w:pPr>
+            <w:r>
+              <w:t>50.0 – 57.0 V</w:t>
+            </w:r>
+          </w:p>
+        </w:tc>
+      </w:tr>
+      <w:tr>
+        <w:tc>
+          <w:tcPr>
+            <w:cnfStyle w:val="001000000000" w:firstRow="0" w:lastRow="0" w:firstColumn="1" w:lastColumn="0" w:oddVBand="0" w:evenVBand="0" w:oddHBand="0" w:evenHBand="0" w:firstRowFirstColumn="0" w:firstRowLastColumn="0" w:lastRowFirstColumn="0" w:lastRowLastColumn="0"/>
+            <w:tcW w:w="2265" w:type="dxa"/>
+            <w:vAlign w:val="center"/>
+          </w:tcPr>
+          <w:p>
+            <w:pPr>
+              <w:jc w:val="center"/>
+            </w:pPr>
+            <w:r>
+              <w:t>Catégorie de câble supporté</w:t>
+            </w:r>
+          </w:p>
+        </w:tc>
+        <w:tc>
+          <w:tcPr>
+            <w:tcW w:w="2265" w:type="dxa"/>
+            <w:vAlign w:val="center"/>
+          </w:tcPr>
+          <w:p>
+            <w:pPr>
+              <w:jc w:val="center"/>
+              <w:cnfStyle w:val="000000000000" w:firstRow="0" w:lastRow="0" w:firstColumn="0" w:lastColumn="0" w:oddVBand="0" w:evenVBand="0" w:oddHBand="0" w:evenHBand="0" w:firstRowFirstColumn="0" w:firstRowLastColumn="0" w:lastRowFirstColumn="0" w:lastRowLastColumn="0"/>
+            </w:pPr>
+            <w:r>
+              <w:t>Cat 3 and Cat 5</w:t>
+            </w:r>
+          </w:p>
+        </w:tc>
+        <w:tc>
+          <w:tcPr>
+            <w:tcW w:w="2266" w:type="dxa"/>
+            <w:vAlign w:val="center"/>
+          </w:tcPr>
+          <w:p>
+            <w:pPr>
+              <w:jc w:val="center"/>
+              <w:cnfStyle w:val="000000000000" w:firstRow="0" w:lastRow="0" w:firstColumn="0" w:lastColumn="0" w:oddVBand="0" w:evenVBand="0" w:oddHBand="0" w:evenHBand="0" w:firstRowFirstColumn="0" w:firstRowLastColumn="0" w:lastRowFirstColumn="0" w:lastRowLastColumn="0"/>
+            </w:pPr>
+            <w:r>
+              <w:t>Minimum Cat 5</w:t>
+            </w:r>
+          </w:p>
+        </w:tc>
+      </w:tr>
+      <w:tr>
+        <w:trPr>
+          <w:cnfStyle w:val="000000100000" w:firstRow="0" w:lastRow="0" w:firstColumn="0" w:lastColumn="0" w:oddVBand="0" w:evenVBand="0" w:oddHBand="1" w:evenHBand="0" w:firstRowFirstColumn="0" w:firstRowLastColumn="0" w:lastRowFirstColumn="0" w:lastRowLastColumn="0"/>
+        </w:trPr>
+        <w:tc>
+          <w:tcPr>
+            <w:cnfStyle w:val="001000000000" w:firstRow="0" w:lastRow="0" w:firstColumn="1" w:lastColumn="0" w:oddVBand="0" w:evenVBand="0" w:oddHBand="0" w:evenHBand="0" w:firstRowFirstColumn="0" w:firstRowLastColumn="0" w:lastRowFirstColumn="0" w:lastRowLastColumn="0"/>
+            <w:tcW w:w="2265" w:type="dxa"/>
+            <w:vAlign w:val="center"/>
+          </w:tcPr>
+          <w:p>
+            <w:pPr>
+              <w:jc w:val="center"/>
+            </w:pPr>
+            <w:r>
+              <w:t>Nombre de paires torsadés usé pour le trafic des 2 signaux</w:t>
+            </w:r>
+          </w:p>
+        </w:tc>
+        <w:tc>
+          <w:tcPr>
+            <w:tcW w:w="2265" w:type="dxa"/>
+            <w:vAlign w:val="center"/>
+          </w:tcPr>
+          <w:p>
+            <w:pPr>
+              <w:jc w:val="center"/>
+              <w:cnfStyle w:val="000000100000" w:firstRow="0" w:lastRow="0" w:firstColumn="0" w:lastColumn="0" w:oddVBand="0" w:evenVBand="0" w:oddHBand="1" w:evenHBand="0" w:firstRowFirstColumn="0" w:firstRowLastColumn="0" w:lastRowFirstColumn="0" w:lastRowLastColumn="0"/>
+            </w:pPr>
+            <w:r>
+              <w:t>2</w:t>
+            </w:r>
+          </w:p>
+        </w:tc>
+        <w:tc>
+          <w:tcPr>
+            <w:tcW w:w="2266" w:type="dxa"/>
+            <w:vAlign w:val="center"/>
+          </w:tcPr>
+          <w:p>
+            <w:pPr>
+              <w:jc w:val="center"/>
+              <w:cnfStyle w:val="000000100000" w:firstRow="0" w:lastRow="0" w:firstColumn="0" w:lastColumn="0" w:oddVBand="0" w:evenVBand="0" w:oddHBand="1" w:evenHBand="0" w:firstRowFirstColumn="0" w:firstRowLastColumn="0" w:lastRowFirstColumn="0" w:lastRowLastColumn="0"/>
+            </w:pPr>
+            <w:r>
+              <w:t>2 ou 4</w:t>
+            </w:r>
+          </w:p>
+        </w:tc>
+      </w:tr>
+    </w:tbl>
+    <w:p/>
+    <w:p/>
+    <w:p>
+      <w:pPr>
+        <w:pStyle w:val="ListParagraph"/>
+      </w:pPr>
+    </w:p>
+    <w:p>
+      <w:pPr>
+        <w:pStyle w:val="ListParagraph"/>
+      </w:pPr>
+    </w:p>
+    <w:p>
+      <w:pPr>
+        <w:pStyle w:val="ListParagraph"/>
+      </w:pPr>
+    </w:p>
+    <w:p>
+      <w:pPr>
+        <w:pStyle w:val="ListParagraph"/>
+      </w:pPr>
+    </w:p>
+    <w:p>
+      <w:pPr>
+        <w:pStyle w:val="ListParagraph"/>
+      </w:pPr>
+    </w:p>
+    <w:p>
+      <w:pPr>
+        <w:pStyle w:val="ListParagraph"/>
+      </w:pPr>
+    </w:p>
+    <w:p>
+      <w:pPr>
+        <w:pStyle w:val="ListParagraph"/>
+      </w:pPr>
+    </w:p>
+    <w:p>
+      <w:pPr>
+        <w:pStyle w:val="ListParagraph"/>
+      </w:pPr>
+    </w:p>
+    <w:p>
+      <w:pPr>
+        <w:pStyle w:val="ListParagraph"/>
+      </w:pPr>
+    </w:p>
+    <w:p>
+      <w:pPr>
+        <w:pStyle w:val="ListParagraph"/>
+      </w:pPr>
+    </w:p>
+    <w:p>
+      <w:pPr>
+        <w:pStyle w:val="ListParagraph"/>
+      </w:pPr>
+    </w:p>
+    <w:p>
+      <w:pPr>
+        <w:pStyle w:val="ListParagraph"/>
+      </w:pPr>
+    </w:p>
+    <w:p>
+      <w:pPr>
+        <w:pStyle w:val="ListParagraph"/>
+      </w:pPr>
+    </w:p>
+    <w:p>
+      <w:pPr>
         <w:pStyle w:val="Heading3"/>
       </w:pPr>
       <w:r>
+        <w:lastRenderedPageBreak/>
         <w:t xml:space="preserve">Sources : </w:t>
       </w:r>
     </w:p>
@@ -858,30 +1940,59 @@
       <w:pPr>
         <w:pStyle w:val="ListParagraph"/>
       </w:pPr>
-      <w:bookmarkStart w:id="0" w:name="_GoBack"/>
-      <w:bookmarkEnd w:id="0"/>
       <w:r>
         <w:t>La technologie PoE</w:t>
       </w:r>
     </w:p>
+    <w:bookmarkStart w:id="0" w:name="_GoBack"/>
     <w:p>
       <w:pPr>
         <w:pStyle w:val="ListParagraph"/>
-      </w:pPr>
-      <w:hyperlink r:id="rId12" w:history="1">
-        <w:r>
-          <w:rPr>
-            <w:rStyle w:val="Hyperlink"/>
-          </w:rPr>
-          <w:t>https://www.youtube.com/watch?v=RzH9_8ebCvY&amp;t=2838s</w:t>
-        </w:r>
-      </w:hyperlink>
+        <w:numPr>
+          <w:ilvl w:val="0"/>
+          <w:numId w:val="8"/>
+        </w:numPr>
+      </w:pPr>
+      <w:r>
+        <w:rPr>
+          <w:rStyle w:val="Hyperlink"/>
+        </w:rPr>
+        <w:fldChar w:fldCharType="begin"/>
+      </w:r>
+      <w:r>
+        <w:rPr>
+          <w:rStyle w:val="Hyperlink"/>
+        </w:rPr>
+        <w:instrText xml:space="preserve"> HYPERLINK "https://www.youtube.com/watch?v=RzH9_8ebCvY&amp;t=2838s" </w:instrText>
+      </w:r>
+      <w:r>
+        <w:rPr>
+          <w:rStyle w:val="Hyperlink"/>
+        </w:rPr>
+        <w:fldChar w:fldCharType="separate"/>
+      </w:r>
+      <w:r>
+        <w:rPr>
+          <w:rStyle w:val="Hyperlink"/>
+        </w:rPr>
+        <w:t>https://www.youtube.com/watch?v=RzH9_8ebCvY&amp;t=2838s</w:t>
+      </w:r>
+      <w:r>
+        <w:rPr>
+          <w:rStyle w:val="Hyperlink"/>
+        </w:rPr>
+        <w:fldChar w:fldCharType="end"/>
+      </w:r>
     </w:p>
     <w:p>
       <w:pPr>
         <w:pStyle w:val="ListParagraph"/>
-      </w:pPr>
-      <w:hyperlink r:id="rId13" w:history="1">
+        <w:numPr>
+          <w:ilvl w:val="0"/>
+          <w:numId w:val="8"/>
+        </w:numPr>
+      </w:pPr>
+      <w:hyperlink r:id="rId14" w:history="1">
         <w:r>
           <w:rPr>
             <w:rStyle w:val="Hyperlink"/>
@@ -893,8 +2004,15 @@
     <w:p>
       <w:pPr>
         <w:pStyle w:val="ListParagraph"/>
-      </w:pPr>
-      <w:hyperlink r:id="rId14" w:history="1">
+        <w:numPr>
+          <w:ilvl w:val="0"/>
+          <w:numId w:val="8"/>
+        </w:numPr>
+        <w:rPr>
+          <w:rStyle w:val="Hyperlink"/>
+        </w:rPr>
+      </w:pPr>
+      <w:hyperlink r:id="rId15" w:history="1">
         <w:r>
           <w:rPr>
             <w:rStyle w:val="Hyperlink"/>
@@ -906,12 +2024,56 @@
     <w:p>
       <w:pPr>
         <w:pStyle w:val="ListParagraph"/>
-      </w:pPr>
-    </w:p>
-    <w:p/>
+        <w:numPr>
+          <w:ilvl w:val="0"/>
+          <w:numId w:val="8"/>
+        </w:numPr>
+      </w:pPr>
+      <w:hyperlink r:id="rId16" w:history="1">
+        <w:r>
+          <w:rPr>
+            <w:rStyle w:val="Hyperlink"/>
+          </w:rPr>
+          <w:t>https://www.youtube.com/watch?v=Zu_70OqHsQU</w:t>
+        </w:r>
+      </w:hyperlink>
+    </w:p>
+    <w:p>
+      <w:pPr>
+        <w:pStyle w:val="ListParagraph"/>
+        <w:numPr>
+          <w:ilvl w:val="0"/>
+          <w:numId w:val="8"/>
+        </w:numPr>
+      </w:pPr>
+      <w:r>
+        <w:t>Gui</w:t>
+      </w:r>
+      <w:r>
+        <w:t xml:space="preserve">de technique de la vidéo sur IP – AXIS Communication </w:t>
+      </w:r>
+    </w:p>
+    <w:p>
+      <w:pPr>
+        <w:pStyle w:val="ListParagraph"/>
+        <w:numPr>
+          <w:ilvl w:val="0"/>
+          <w:numId w:val="8"/>
+        </w:numPr>
+      </w:pPr>
+      <w:hyperlink r:id="rId17" w:history="1">
+        <w:r>
+          <w:rPr>
+            <w:rStyle w:val="Hyperlink"/>
+          </w:rPr>
+          <w:t>https://www.a1securitycameras.com/technical-support/pover-over-ethernet-classes-comparison-chart/</w:t>
+        </w:r>
+      </w:hyperlink>
+    </w:p>
+    <w:bookmarkEnd w:id="0"/>
     <w:p/>
     <w:sectPr>
-      <w:footerReference w:type="default" r:id="rId15"/>
+      <w:footerReference w:type="default" r:id="rId18"/>
       <w:pgSz w:w="11906" w:h="16838"/>
       <w:pgMar w:top="1417" w:right="1417" w:bottom="1417" w:left="1417" w:header="708" w:footer="708" w:gutter="0"/>
       <w:cols w:space="708"/>
@@ -953,13 +2115,8 @@
       <w:pStyle w:val="Heading3"/>
     </w:pPr>
     <w:r>
-      <w:t xml:space="preserve">Osama </w:t>
+      <w:t>Osama Shalhoub</w:t>
     </w:r>
-    <w:proofErr w:type="spellStart"/>
-    <w:r>
-      <w:t>Shalhoub</w:t>
-    </w:r>
-    <w:proofErr w:type="spellEnd"/>
   </w:p>
 </w:ftr>
 </file>
@@ -1758,8 +2915,8 @@
   <w:abstractNum w:abstractNumId="7" w15:restartNumberingAfterBreak="0">
     <w:nsid w:val="6E434FD8"/>
     <w:multiLevelType w:val="hybridMultilevel"/>
-    <w:tmpl w:val="0F4E9D5E"/>
-    <w:lvl w:ilvl="0" w:tplc="100C0001">
+    <w:tmpl w:val="1210685A"/>
+    <w:lvl w:ilvl="0" w:tplc="9E18ADFE">
       <w:start w:val="1"/>
       <w:numFmt w:val="bullet"/>
       <w:lvlText w:val=""/>
@@ -1769,6 +2926,7 @@
       </w:pPr>
       <w:rPr>
         <w:rFonts w:ascii="Symbol" w:hAnsi="Symbol" w:hint="default"/>
+        <w:color w:val="000000" w:themeColor="text1"/>
       </w:rPr>
     </w:lvl>
     <w:lvl w:ilvl="1" w:tplc="100C0003" w:tentative="1">
@@ -2522,6 +3680,204 @@
       <w:u w:val="single"/>
     </w:rPr>
   </w:style>
+  <w:style w:type="paragraph" w:styleId="NormalWeb">
+    <w:name w:val="Normal (Web)"/>
+    <w:basedOn w:val="Normal"/>
+    <w:uiPriority w:val="99"/>
+    <w:semiHidden/>
+    <w:unhideWhenUsed/>
+    <w:rsid w:val="00AE16E3"/>
+    <w:pPr>
+      <w:spacing w:before="100" w:beforeAutospacing="1" w:after="100" w:afterAutospacing="1" w:line="240" w:lineRule="auto"/>
+    </w:pPr>
+    <w:rPr>
+      <w:rFonts w:ascii="Times New Roman" w:eastAsia="Times New Roman" w:hAnsi="Times New Roman" w:cs="Times New Roman"/>
+      <w:sz w:val="24"/>
+      <w:szCs w:val="24"/>
+      <w:lang w:eastAsia="fr-CH"/>
+    </w:rPr>
+  </w:style>
+  <w:style w:type="character" w:styleId="Strong">
+    <w:name w:val="Strong"/>
+    <w:basedOn w:val="DefaultParagraphFont"/>
+    <w:uiPriority w:val="22"/>
+    <w:qFormat/>
+    <w:rsid w:val="00AE16E3"/>
+    <w:rPr>
+      <w:b/>
+      <w:bCs/>
+    </w:rPr>
+  </w:style>
+  <w:style w:type="table" w:styleId="TableGrid">
+    <w:name w:val="Table Grid"/>
+    <w:basedOn w:val="TableNormal"/>
+    <w:uiPriority w:val="39"/>
+    <w:rsid w:val="00153E66"/>
+    <w:pPr>
+      <w:spacing w:after="0" w:line="240" w:lineRule="auto"/>
+    </w:pPr>
+    <w:tblPr>
+      <w:tblBorders>
+        <w:top w:val="single" w:sz="4" w:space="0" w:color="auto"/>
+        <w:left w:val="single" w:sz="4" w:space="0" w:color="auto"/>
+        <w:bottom w:val="single" w:sz="4" w:space="0" w:color="auto"/>
+        <w:right w:val="single" w:sz="4" w:space="0" w:color="auto"/>
+        <w:insideH w:val="single" w:sz="4" w:space="0" w:color="auto"/>
+        <w:insideV w:val="single" w:sz="4" w:space="0" w:color="auto"/>
+      </w:tblBorders>
+    </w:tblPr>
+  </w:style>
+  <w:style w:type="table" w:styleId="GridTable2-Accent5">
+    <w:name w:val="Grid Table 2 Accent 5"/>
+    <w:basedOn w:val="TableNormal"/>
+    <w:uiPriority w:val="47"/>
+    <w:rsid w:val="00153E66"/>
+    <w:pPr>
+      <w:spacing w:after="0" w:line="240" w:lineRule="auto"/>
+    </w:pPr>
+    <w:tblPr>
+      <w:tblStyleRowBandSize w:val="1"/>
+      <w:tblStyleColBandSize w:val="1"/>
+      <w:tblBorders>
+        <w:top w:val="single" w:sz="2" w:space="0" w:color="8EAADB" w:themeColor="accent5" w:themeTint="99"/>
+        <w:bottom w:val="single" w:sz="2" w:space="0" w:color="8EAADB" w:themeColor="accent5" w:themeTint="99"/>
+        <w:insideH w:val="single" w:sz="2" w:space="0" w:color="8EAADB" w:themeColor="accent5" w:themeTint="99"/>
+        <w:insideV w:val="single" w:sz="2" w:space="0" w:color="8EAADB" w:themeColor="accent5" w:themeTint="99"/>
+      </w:tblBorders>
+    </w:tblPr>
+    <w:tblStylePr w:type="firstRow">
+      <w:rPr>
+        <w:b/>
+        <w:bCs/>
+      </w:rPr>
+      <w:tblPr/>
+      <w:tcPr>
+        <w:tcBorders>
+          <w:top w:val="nil"/>
+          <w:bottom w:val="single" w:sz="12" w:space="0" w:color="8EAADB" w:themeColor="accent5" w:themeTint="99"/>
+          <w:insideH w:val="nil"/>
+          <w:insideV w:val="nil"/>
+        </w:tcBorders>
+        <w:shd w:val="clear" w:color="auto" w:fill="FFFFFF" w:themeFill="background1"/>
+      </w:tcPr>
+    </w:tblStylePr>
+    <w:tblStylePr w:type="lastRow">
+      <w:rPr>
+        <w:b/>
+        <w:bCs/>
+      </w:rPr>
+      <w:tblPr/>
+      <w:tcPr>
+        <w:tcBorders>
+          <w:top w:val="double" w:sz="2" w:space="0" w:color="8EAADB" w:themeColor="accent5" w:themeTint="99"/>
+          <w:bottom w:val="nil"/>
+          <w:insideH w:val="nil"/>
+          <w:insideV w:val="nil"/>
+        </w:tcBorders>
+        <w:shd w:val="clear" w:color="auto" w:fill="FFFFFF" w:themeFill="background1"/>
+      </w:tcPr>
+    </w:tblStylePr>
+    <w:tblStylePr w:type="firstCol">
+      <w:rPr>
+        <w:b/>
+        <w:bCs/>
+      </w:rPr>
+    </w:tblStylePr>
+    <w:tblStylePr w:type="lastCol">
+      <w:rPr>
+        <w:b/>
+        <w:bCs/>
+      </w:rPr>
+    </w:tblStylePr>
+    <w:tblStylePr w:type="band1Vert">
+      <w:tblPr/>
+      <w:tcPr>
+        <w:shd w:val="clear" w:color="auto" w:fill="D9E2F3" w:themeFill="accent5" w:themeFillTint="33"/>
+      </w:tcPr>
+    </w:tblStylePr>
+    <w:tblStylePr w:type="band1Horz">
+      <w:tblPr/>
+      <w:tcPr>
+        <w:shd w:val="clear" w:color="auto" w:fill="D9E2F3" w:themeFill="accent5" w:themeFillTint="33"/>
+      </w:tcPr>
+    </w:tblStylePr>
+  </w:style>
+  <w:style w:type="table" w:styleId="GridTable4-Accent1">
+    <w:name w:val="Grid Table 4 Accent 1"/>
+    <w:basedOn w:val="TableNormal"/>
+    <w:uiPriority w:val="49"/>
+    <w:rsid w:val="00153E66"/>
+    <w:pPr>
+      <w:spacing w:after="0" w:line="240" w:lineRule="auto"/>
+    </w:pPr>
+    <w:tblPr>
+      <w:tblStyleRowBandSize w:val="1"/>
+      <w:tblStyleColBandSize w:val="1"/>
+      <w:tblBorders>
+        <w:top w:val="single" w:sz="4" w:space="0" w:color="9CC2E5" w:themeColor="accent1" w:themeTint="99"/>
+        <w:left w:val="single" w:sz="4" w:space="0" w:color="9CC2E5" w:themeColor="accent1" w:themeTint="99"/>
+        <w:bottom w:val="single" w:sz="4" w:space="0" w:color="9CC2E5" w:themeColor="accent1" w:themeTint="99"/>
+        <w:right w:val="single" w:sz="4" w:space="0" w:color="9CC2E5" w:themeColor="accent1" w:themeTint="99"/>
+        <w:insideH w:val="single" w:sz="4" w:space="0" w:color="9CC2E5" w:themeColor="accent1" w:themeTint="99"/>
+        <w:insideV w:val="single" w:sz="4" w:space="0" w:color="9CC2E5" w:themeColor="accent1" w:themeTint="99"/>
+      </w:tblBorders>
+    </w:tblPr>
+    <w:tblStylePr w:type="firstRow">
+      <w:rPr>
+        <w:b/>
+        <w:bCs/>
+        <w:color w:val="FFFFFF" w:themeColor="background1"/>
+      </w:rPr>
+      <w:tblPr/>
+      <w:tcPr>
+        <w:tcBorders>
+          <w:top w:val="single" w:sz="4" w:space="0" w:color="5B9BD5" w:themeColor="accent1"/>
+          <w:left w:val="single" w:sz="4" w:space="0" w:color="5B9BD5" w:themeColor="accent1"/>
+          <w:bottom w:val="single" w:sz="4" w:space="0" w:color="5B9BD5" w:themeColor="accent1"/>
+          <w:right w:val="single" w:sz="4" w:space="0" w:color="5B9BD5" w:themeColor="accent1"/>
+          <w:insideH w:val="nil"/>
+          <w:insideV w:val="nil"/>
+        </w:tcBorders>
+        <w:shd w:val="clear" w:color="auto" w:fill="5B9BD5" w:themeFill="accent1"/>
+      </w:tcPr>
+    </w:tblStylePr>
+    <w:tblStylePr w:type="lastRow">
+      <w:rPr>
+        <w:b/>
+        <w:bCs/>
+      </w:rPr>
+      <w:tblPr/>
+      <w:tcPr>
+        <w:tcBorders>
+          <w:top w:val="double" w:sz="4" w:space="0" w:color="5B9BD5" w:themeColor="accent1"/>
+        </w:tcBorders>
+      </w:tcPr>
+    </w:tblStylePr>
+    <w:tblStylePr w:type="firstCol">
+      <w:rPr>
+        <w:b/>
+        <w:bCs/>
+      </w:rPr>
+    </w:tblStylePr>
+    <w:tblStylePr w:type="lastCol">
+      <w:rPr>
+        <w:b/>
+        <w:bCs/>
+      </w:rPr>
+    </w:tblStylePr>
+    <w:tblStylePr w:type="band1Vert">
+      <w:tblPr/>
+      <w:tcPr>
+        <w:shd w:val="clear" w:color="auto" w:fill="DEEAF6" w:themeFill="accent1" w:themeFillTint="33"/>
+      </w:tcPr>
+    </w:tblStylePr>
+    <w:tblStylePr w:type="band1Horz">
+      <w:tblPr/>
+      <w:tcPr>
+        <w:shd w:val="clear" w:color="auto" w:fill="DEEAF6" w:themeFill="accent1" w:themeFillTint="33"/>
+      </w:tcPr>
+    </w:tblStylePr>
+  </w:style>
 </w:styles>
 </file>
 

</xml_diff>